<commit_message>
Updated the project initiation document with the new Gantt Chart.
</commit_message>
<xml_diff>
--- a/docs/Proposal/Project-Initiation.docx
+++ b/docs/Proposal/Project-Initiation.docx
@@ -846,20 +846,16 @@
     <w:p>
       <w:pPr>
         <w:jc w:val="center"/>
-        <w:rPr>
-          <w:color w:val="000000" w:themeColor="text1"/>
-        </w:rPr>
       </w:pPr>
       <w:r>
         <w:rPr>
           <w:noProof/>
-          <w:color w:val="000000" w:themeColor="text1"/>
         </w:rPr>
         <w:drawing>
-          <wp:inline distT="0" distB="0" distL="0" distR="0" wp14:anchorId="4AD1CD1B" wp14:editId="481CB85C">
-            <wp:extent cx="4305879" cy="7677150"/>
-            <wp:effectExtent l="0" t="0" r="0" b="0"/>
-            <wp:docPr id="2" name="Picture 2"/>
+          <wp:inline distT="0" distB="0" distL="0" distR="0" wp14:anchorId="167C5F41" wp14:editId="1BC19B28">
+            <wp:extent cx="4479762" cy="7778496"/>
+            <wp:effectExtent l="0" t="0" r="3810" b="0"/>
+            <wp:docPr id="1" name="Picture 1"/>
             <wp:cNvGraphicFramePr>
               <a:graphicFrameLocks xmlns:a="http://schemas.openxmlformats.org/drawingml/2006/main" noChangeAspect="1"/>
             </wp:cNvGraphicFramePr>
@@ -867,12 +863,10 @@
               <a:graphicData uri="http://schemas.openxmlformats.org/drawingml/2006/picture">
                 <pic:pic xmlns:pic="http://schemas.openxmlformats.org/drawingml/2006/picture">
                   <pic:nvPicPr>
-                    <pic:cNvPr id="0" name="Picture 2"/>
-                    <pic:cNvPicPr>
-                      <a:picLocks noChangeAspect="1" noChangeArrowheads="1"/>
-                    </pic:cNvPicPr>
+                    <pic:cNvPr id="1" name="Picture 1"/>
+                    <pic:cNvPicPr/>
                   </pic:nvPicPr>
-                  <pic:blipFill>
+                  <pic:blipFill rotWithShape="1">
                     <a:blip r:embed="rId5" cstate="print">
                       <a:extLst>
                         <a:ext uri="{28A0092B-C50C-407E-A947-70E740481C1C}">
@@ -880,20 +874,25 @@
                         </a:ext>
                       </a:extLst>
                     </a:blip>
-                    <a:srcRect/>
-                    <a:stretch>
-                      <a:fillRect/>
-                    </a:stretch>
+                    <a:srcRect l="4809"/>
+                    <a:stretch/>
                   </pic:blipFill>
                   <pic:spPr bwMode="auto">
                     <a:xfrm>
                       <a:off x="0" y="0"/>
-                      <a:ext cx="4326426" cy="7713784"/>
+                      <a:ext cx="4496547" cy="7807640"/>
                     </a:xfrm>
                     <a:prstGeom prst="rect">
                       <a:avLst/>
                     </a:prstGeom>
-                    <a:noFill/>
+                    <a:ln>
+                      <a:noFill/>
+                    </a:ln>
+                    <a:extLst>
+                      <a:ext uri="{53640926-AAD7-44D8-BBD7-CCE9431645EC}">
+                        <a14:shadowObscured xmlns:a14="http://schemas.microsoft.com/office/drawing/2010/main"/>
+                      </a:ext>
+                    </a:extLst>
                   </pic:spPr>
                 </pic:pic>
               </a:graphicData>
@@ -909,18 +908,32 @@
           <w:color w:val="000000" w:themeColor="text1"/>
         </w:rPr>
       </w:pPr>
-      <w:r>
-        <w:rPr>
-          <w:color w:val="000000" w:themeColor="text1"/>
-        </w:rPr>
-        <w:t xml:space="preserve">High Quality Version (please email me for collaborator invitation): </w:t>
+    </w:p>
+    <w:p>
+      <w:pPr>
+        <w:jc w:val="center"/>
+        <w:rPr>
+          <w:rStyle w:val="IntenseReference"/>
+          <w:rFonts w:cstheme="minorBidi"/>
+          <w:bCs w:val="0"/>
+          <w:color w:val="000000" w:themeColor="text1"/>
+          <w:spacing w:val="0"/>
+          <w:sz w:val="24"/>
+          <w:szCs w:val="24"/>
+        </w:rPr>
+      </w:pPr>
+      <w:r>
+        <w:rPr>
+          <w:color w:val="000000" w:themeColor="text1"/>
+        </w:rPr>
+        <w:t xml:space="preserve">High Quality Version </w:t>
       </w:r>
       <w:hyperlink r:id="rId6" w:history="1">
         <w:r>
           <w:rPr>
             <w:rStyle w:val="Hyperlink"/>
           </w:rPr>
-          <w:t>https://github.com/Xtrendence/CryptoShare/blob/main/docs/GanttChart/GanttChart-Edited.png</w:t>
+          <w:t>https://github.com/Xtrendence/CryptoShare/blob/main/docs/GanttChart/GanttChart.gif</w:t>
         </w:r>
       </w:hyperlink>
     </w:p>

</xml_diff>

<commit_message>
Improved the risks portion of the project initiation document.
</commit_message>
<xml_diff>
--- a/docs/Proposal/Project-Initiation.docx
+++ b/docs/Proposal/Project-Initiation.docx
@@ -325,6 +325,86 @@
         <w:t xml:space="preserve">. </w:t>
       </w:r>
     </w:p>
+    <w:p>
+      <w:pPr>
+        <w:rPr>
+          <w:rStyle w:val="IntenseReference"/>
+          <w:color w:val="000000" w:themeColor="text1"/>
+          <w:sz w:val="24"/>
+          <w:szCs w:val="24"/>
+        </w:rPr>
+      </w:pPr>
+    </w:p>
+    <w:p>
+      <w:pPr>
+        <w:rPr>
+          <w:rStyle w:val="IntenseReference"/>
+          <w:color w:val="000000" w:themeColor="text1"/>
+          <w:sz w:val="24"/>
+          <w:szCs w:val="24"/>
+        </w:rPr>
+      </w:pPr>
+    </w:p>
+    <w:p>
+      <w:pPr>
+        <w:rPr>
+          <w:rStyle w:val="IntenseReference"/>
+          <w:color w:val="000000" w:themeColor="text1"/>
+          <w:sz w:val="24"/>
+          <w:szCs w:val="24"/>
+        </w:rPr>
+      </w:pPr>
+    </w:p>
+    <w:p>
+      <w:pPr>
+        <w:rPr>
+          <w:rStyle w:val="IntenseReference"/>
+          <w:color w:val="000000" w:themeColor="text1"/>
+          <w:sz w:val="24"/>
+          <w:szCs w:val="24"/>
+        </w:rPr>
+      </w:pPr>
+    </w:p>
+    <w:p>
+      <w:pPr>
+        <w:rPr>
+          <w:rStyle w:val="IntenseReference"/>
+          <w:color w:val="000000" w:themeColor="text1"/>
+          <w:sz w:val="24"/>
+          <w:szCs w:val="24"/>
+        </w:rPr>
+      </w:pPr>
+    </w:p>
+    <w:p>
+      <w:pPr>
+        <w:rPr>
+          <w:rStyle w:val="IntenseReference"/>
+          <w:color w:val="000000" w:themeColor="text1"/>
+          <w:sz w:val="24"/>
+          <w:szCs w:val="24"/>
+        </w:rPr>
+      </w:pPr>
+    </w:p>
+    <w:p>
+      <w:pPr>
+        <w:rPr>
+          <w:rStyle w:val="IntenseReference"/>
+          <w:color w:val="000000" w:themeColor="text1"/>
+          <w:sz w:val="24"/>
+          <w:szCs w:val="24"/>
+        </w:rPr>
+      </w:pPr>
+    </w:p>
+    <w:p>
+      <w:pPr>
+        <w:rPr>
+          <w:rStyle w:val="IntenseReference"/>
+          <w:color w:val="000000" w:themeColor="text1"/>
+          <w:sz w:val="24"/>
+          <w:szCs w:val="24"/>
+        </w:rPr>
+      </w:pPr>
+    </w:p>
     <w:bookmarkEnd w:id="0"/>
     <w:bookmarkEnd w:id="1"/>
     <w:p>
@@ -358,6 +438,7 @@
           <w:sz w:val="40"/>
           <w:szCs w:val="40"/>
         </w:rPr>
+        <w:lastRenderedPageBreak/>
         <w:t>Risk Plan</w:t>
       </w:r>
     </w:p>
@@ -426,7 +507,6 @@
           <w:sz w:val="24"/>
           <w:szCs w:val="24"/>
         </w:rPr>
-        <w:lastRenderedPageBreak/>
         <w:t xml:space="preserve">As a result, there’s a chance there might be issues with the use of such technologies including bugs or other unwanted </w:t>
       </w:r>
       <w:proofErr w:type="spellStart"/>
@@ -447,7 +527,65 @@
           <w:sz w:val="24"/>
           <w:szCs w:val="24"/>
         </w:rPr>
-        <w:t xml:space="preserve">. Furthermore, the AI functionality of the app involves some techniques I’m unfamiliar with at the time of writing this. To combat these risks, precautions will be taken to ensure the product is fully functional and meets as many requirements as possible, such as having fallback approaches I’m already familiar with in case I fail to implement the more convoluted aspects of the project. There’d be an extensive research and planning period at the start of the project as well to ensure the project has a clear and defined roadmap from the very beginning, and that there aren’t any sudden surprises later on. One other risk is a personal and medical one; I’ve been experiencing some pain in my right arm’s nerve, and have been unable to code for longer amounts of time. I’ve already considered this when </w:t>
+        <w:t xml:space="preserve">. Furthermore, the AI functionality of the app involves some techniques I’m unfamiliar with at the time of writing this. </w:t>
+      </w:r>
+    </w:p>
+    <w:p>
+      <w:pPr>
+        <w:rPr>
+          <w:rStyle w:val="IntenseReference"/>
+          <w:color w:val="000000" w:themeColor="text1"/>
+          <w:sz w:val="24"/>
+          <w:szCs w:val="24"/>
+        </w:rPr>
+      </w:pPr>
+    </w:p>
+    <w:p>
+      <w:pPr>
+        <w:rPr>
+          <w:rStyle w:val="IntenseReference"/>
+          <w:color w:val="000000" w:themeColor="text1"/>
+          <w:sz w:val="24"/>
+          <w:szCs w:val="24"/>
+        </w:rPr>
+      </w:pPr>
+      <w:r>
+        <w:rPr>
+          <w:rStyle w:val="IntenseReference"/>
+          <w:color w:val="000000" w:themeColor="text1"/>
+          <w:sz w:val="24"/>
+          <w:szCs w:val="24"/>
+        </w:rPr>
+        <w:t xml:space="preserve">To combat these risks, precautions will be taken to ensure the product is fully functional and meets as many requirements as possible, such as having fallback approaches I’m already familiar with in case I fail to implement the more convoluted aspects of the project. There’d be an extensive research and planning period at the start of the project as well to ensure the project has a clear and defined roadmap from the very beginning, and that there aren’t any sudden surprises later on. </w:t>
+      </w:r>
+    </w:p>
+    <w:p>
+      <w:pPr>
+        <w:rPr>
+          <w:rStyle w:val="IntenseReference"/>
+          <w:color w:val="000000" w:themeColor="text1"/>
+          <w:sz w:val="24"/>
+          <w:szCs w:val="24"/>
+        </w:rPr>
+      </w:pPr>
+    </w:p>
+    <w:p>
+      <w:pPr>
+        <w:rPr>
+          <w:rStyle w:val="IntenseReference"/>
+          <w:color w:val="000000" w:themeColor="text1"/>
+          <w:sz w:val="24"/>
+          <w:szCs w:val="24"/>
+        </w:rPr>
+      </w:pPr>
+      <w:r>
+        <w:rPr>
+          <w:rStyle w:val="IntenseReference"/>
+          <w:color w:val="000000" w:themeColor="text1"/>
+          <w:sz w:val="24"/>
+          <w:szCs w:val="24"/>
+        </w:rPr>
+        <w:t xml:space="preserve">One other risk is a personal and medical one; I’ve been experiencing some pain in my right arm’s nerve, and have been unable to code for longer amounts of time. I’ve already considered this when </w:t>
       </w:r>
       <w:r>
         <w:rPr>
@@ -478,317 +616,1538 @@
           <w:szCs w:val="24"/>
         </w:rPr>
       </w:pPr>
-    </w:p>
-    <w:p>
-      <w:pPr>
-        <w:rPr>
-          <w:rStyle w:val="IntenseReference"/>
-          <w:color w:val="000000" w:themeColor="text1"/>
-          <w:sz w:val="24"/>
-          <w:szCs w:val="24"/>
-        </w:rPr>
-      </w:pPr>
-    </w:p>
-    <w:p>
-      <w:pPr>
-        <w:rPr>
-          <w:rStyle w:val="IntenseReference"/>
-          <w:color w:val="000000" w:themeColor="text1"/>
-          <w:sz w:val="24"/>
-          <w:szCs w:val="24"/>
-        </w:rPr>
-      </w:pPr>
-    </w:p>
-    <w:p>
-      <w:pPr>
-        <w:rPr>
-          <w:rStyle w:val="IntenseReference"/>
-          <w:color w:val="000000" w:themeColor="text1"/>
-          <w:sz w:val="24"/>
-          <w:szCs w:val="24"/>
-        </w:rPr>
-      </w:pPr>
-    </w:p>
-    <w:p>
-      <w:pPr>
-        <w:rPr>
-          <w:rStyle w:val="IntenseReference"/>
-          <w:color w:val="000000" w:themeColor="text1"/>
-          <w:sz w:val="24"/>
-          <w:szCs w:val="24"/>
-        </w:rPr>
-      </w:pPr>
-    </w:p>
-    <w:p>
-      <w:pPr>
-        <w:rPr>
-          <w:rStyle w:val="IntenseReference"/>
-          <w:color w:val="000000" w:themeColor="text1"/>
-          <w:sz w:val="24"/>
-          <w:szCs w:val="24"/>
-        </w:rPr>
-      </w:pPr>
-    </w:p>
-    <w:p>
-      <w:pPr>
-        <w:rPr>
-          <w:rStyle w:val="IntenseReference"/>
-          <w:color w:val="000000" w:themeColor="text1"/>
-          <w:sz w:val="24"/>
-          <w:szCs w:val="24"/>
-        </w:rPr>
-      </w:pPr>
-    </w:p>
-    <w:p>
-      <w:pPr>
-        <w:rPr>
-          <w:rStyle w:val="IntenseReference"/>
-          <w:color w:val="000000" w:themeColor="text1"/>
-          <w:sz w:val="24"/>
-          <w:szCs w:val="24"/>
-        </w:rPr>
-      </w:pPr>
-    </w:p>
-    <w:p>
-      <w:pPr>
-        <w:rPr>
-          <w:rStyle w:val="IntenseReference"/>
-          <w:color w:val="000000" w:themeColor="text1"/>
-          <w:sz w:val="24"/>
-          <w:szCs w:val="24"/>
-        </w:rPr>
-      </w:pPr>
-    </w:p>
-    <w:p>
-      <w:pPr>
-        <w:rPr>
-          <w:rStyle w:val="IntenseReference"/>
-          <w:color w:val="000000" w:themeColor="text1"/>
-          <w:sz w:val="24"/>
-          <w:szCs w:val="24"/>
-        </w:rPr>
-      </w:pPr>
-    </w:p>
-    <w:p>
-      <w:pPr>
-        <w:rPr>
-          <w:rStyle w:val="IntenseReference"/>
-          <w:color w:val="000000" w:themeColor="text1"/>
-          <w:sz w:val="24"/>
-          <w:szCs w:val="24"/>
-        </w:rPr>
-      </w:pPr>
-    </w:p>
-    <w:p>
-      <w:pPr>
-        <w:rPr>
-          <w:rStyle w:val="IntenseReference"/>
-          <w:color w:val="000000" w:themeColor="text1"/>
-          <w:sz w:val="24"/>
-          <w:szCs w:val="24"/>
-        </w:rPr>
-      </w:pPr>
-    </w:p>
-    <w:p>
-      <w:pPr>
-        <w:rPr>
-          <w:rStyle w:val="IntenseReference"/>
-          <w:color w:val="000000" w:themeColor="text1"/>
-          <w:sz w:val="24"/>
-          <w:szCs w:val="24"/>
-        </w:rPr>
-      </w:pPr>
-    </w:p>
-    <w:p>
-      <w:pPr>
-        <w:rPr>
-          <w:rStyle w:val="IntenseReference"/>
-          <w:color w:val="000000" w:themeColor="text1"/>
-          <w:sz w:val="24"/>
-          <w:szCs w:val="24"/>
-        </w:rPr>
-      </w:pPr>
-    </w:p>
-    <w:p>
-      <w:pPr>
-        <w:rPr>
-          <w:rStyle w:val="IntenseReference"/>
-          <w:color w:val="000000" w:themeColor="text1"/>
-          <w:sz w:val="24"/>
-          <w:szCs w:val="24"/>
-        </w:rPr>
-      </w:pPr>
-    </w:p>
-    <w:p>
-      <w:pPr>
-        <w:rPr>
-          <w:rStyle w:val="IntenseReference"/>
-          <w:color w:val="000000" w:themeColor="text1"/>
-          <w:sz w:val="24"/>
-          <w:szCs w:val="24"/>
-        </w:rPr>
-      </w:pPr>
-    </w:p>
-    <w:p>
-      <w:pPr>
-        <w:rPr>
-          <w:rStyle w:val="IntenseReference"/>
-          <w:color w:val="000000" w:themeColor="text1"/>
-          <w:sz w:val="24"/>
-          <w:szCs w:val="24"/>
-        </w:rPr>
-      </w:pPr>
-    </w:p>
-    <w:p>
-      <w:pPr>
-        <w:rPr>
-          <w:rStyle w:val="IntenseReference"/>
-          <w:color w:val="000000" w:themeColor="text1"/>
-          <w:sz w:val="24"/>
-          <w:szCs w:val="24"/>
-        </w:rPr>
-      </w:pPr>
-    </w:p>
-    <w:p>
-      <w:pPr>
-        <w:rPr>
-          <w:rStyle w:val="IntenseReference"/>
-          <w:color w:val="000000" w:themeColor="text1"/>
-          <w:sz w:val="24"/>
-          <w:szCs w:val="24"/>
-        </w:rPr>
-      </w:pPr>
-    </w:p>
-    <w:p>
-      <w:pPr>
-        <w:rPr>
-          <w:rStyle w:val="IntenseReference"/>
-          <w:color w:val="000000" w:themeColor="text1"/>
-          <w:sz w:val="24"/>
-          <w:szCs w:val="24"/>
-        </w:rPr>
-      </w:pPr>
-    </w:p>
-    <w:p>
-      <w:pPr>
-        <w:rPr>
-          <w:rStyle w:val="IntenseReference"/>
-          <w:color w:val="000000" w:themeColor="text1"/>
-          <w:sz w:val="24"/>
-          <w:szCs w:val="24"/>
-        </w:rPr>
-      </w:pPr>
-    </w:p>
-    <w:p>
-      <w:pPr>
-        <w:rPr>
-          <w:rStyle w:val="IntenseReference"/>
-          <w:color w:val="000000" w:themeColor="text1"/>
-          <w:sz w:val="24"/>
-          <w:szCs w:val="24"/>
-        </w:rPr>
-      </w:pPr>
-    </w:p>
-    <w:p>
-      <w:pPr>
-        <w:rPr>
-          <w:rStyle w:val="IntenseReference"/>
-          <w:color w:val="000000" w:themeColor="text1"/>
-          <w:sz w:val="24"/>
-          <w:szCs w:val="24"/>
-        </w:rPr>
-      </w:pPr>
-    </w:p>
-    <w:p>
-      <w:pPr>
-        <w:rPr>
-          <w:rStyle w:val="IntenseReference"/>
-          <w:color w:val="000000" w:themeColor="text1"/>
-          <w:sz w:val="24"/>
-          <w:szCs w:val="24"/>
-        </w:rPr>
-      </w:pPr>
-    </w:p>
-    <w:p>
-      <w:pPr>
-        <w:rPr>
-          <w:rStyle w:val="IntenseReference"/>
-          <w:color w:val="000000" w:themeColor="text1"/>
-          <w:sz w:val="24"/>
-          <w:szCs w:val="24"/>
-        </w:rPr>
-      </w:pPr>
-    </w:p>
-    <w:p>
-      <w:pPr>
-        <w:rPr>
-          <w:rStyle w:val="IntenseReference"/>
-          <w:color w:val="000000" w:themeColor="text1"/>
-          <w:sz w:val="24"/>
-          <w:szCs w:val="24"/>
-        </w:rPr>
-      </w:pPr>
-    </w:p>
-    <w:p>
-      <w:pPr>
-        <w:rPr>
-          <w:rStyle w:val="IntenseReference"/>
-          <w:color w:val="000000" w:themeColor="text1"/>
-          <w:sz w:val="24"/>
-          <w:szCs w:val="24"/>
-        </w:rPr>
-      </w:pPr>
-    </w:p>
-    <w:p>
-      <w:pPr>
-        <w:rPr>
-          <w:rStyle w:val="IntenseReference"/>
-          <w:color w:val="000000" w:themeColor="text1"/>
-          <w:sz w:val="24"/>
-          <w:szCs w:val="24"/>
-        </w:rPr>
-      </w:pPr>
-    </w:p>
-    <w:p>
-      <w:pPr>
-        <w:rPr>
-          <w:rStyle w:val="IntenseReference"/>
-          <w:color w:val="000000" w:themeColor="text1"/>
-          <w:sz w:val="24"/>
-          <w:szCs w:val="24"/>
-        </w:rPr>
-      </w:pPr>
-    </w:p>
-    <w:p>
-      <w:pPr>
-        <w:rPr>
-          <w:rStyle w:val="IntenseReference"/>
-          <w:color w:val="000000" w:themeColor="text1"/>
-          <w:sz w:val="24"/>
-          <w:szCs w:val="24"/>
-        </w:rPr>
-      </w:pPr>
-    </w:p>
-    <w:p>
-      <w:pPr>
-        <w:rPr>
-          <w:rStyle w:val="IntenseReference"/>
-          <w:color w:val="000000" w:themeColor="text1"/>
-          <w:sz w:val="24"/>
-          <w:szCs w:val="24"/>
-        </w:rPr>
-      </w:pPr>
-    </w:p>
-    <w:p>
-      <w:pPr>
-        <w:rPr>
-          <w:rStyle w:val="IntenseReference"/>
-          <w:color w:val="000000" w:themeColor="text1"/>
-          <w:sz w:val="24"/>
-          <w:szCs w:val="24"/>
-        </w:rPr>
-      </w:pPr>
-    </w:p>
+      <w:r>
+        <w:rPr>
+          <w:rStyle w:val="IntenseReference"/>
+          <w:color w:val="000000" w:themeColor="text1"/>
+          <w:sz w:val="24"/>
+          <w:szCs w:val="24"/>
+        </w:rPr>
+        <w:t>A risk matrix can be used to better illustrate this:</w:t>
+      </w:r>
+    </w:p>
+    <w:p>
+      <w:pPr>
+        <w:rPr>
+          <w:rStyle w:val="IntenseReference"/>
+          <w:color w:val="000000" w:themeColor="text1"/>
+          <w:sz w:val="24"/>
+          <w:szCs w:val="24"/>
+        </w:rPr>
+      </w:pPr>
+    </w:p>
+    <w:p>
+      <w:pPr>
+        <w:rPr>
+          <w:rStyle w:val="IntenseReference"/>
+          <w:color w:val="000000" w:themeColor="text1"/>
+          <w:sz w:val="24"/>
+          <w:szCs w:val="24"/>
+        </w:rPr>
+      </w:pPr>
+      <w:r>
+        <w:rPr>
+          <w:rFonts w:cstheme="minorHAnsi"/>
+          <w:bCs/>
+          <w:noProof/>
+          <w:color w:val="000000" w:themeColor="text1"/>
+          <w:spacing w:val="5"/>
+        </w:rPr>
+        <w:drawing>
+          <wp:inline distT="0" distB="0" distL="0" distR="0" wp14:anchorId="50D2F980" wp14:editId="12C7DC9A">
+            <wp:extent cx="5727700" cy="2301875"/>
+            <wp:effectExtent l="0" t="0" r="0" b="0"/>
+            <wp:docPr id="2" name="Picture 2"/>
+            <wp:cNvGraphicFramePr>
+              <a:graphicFrameLocks xmlns:a="http://schemas.openxmlformats.org/drawingml/2006/main" noChangeAspect="1"/>
+            </wp:cNvGraphicFramePr>
+            <a:graphic xmlns:a="http://schemas.openxmlformats.org/drawingml/2006/main">
+              <a:graphicData uri="http://schemas.openxmlformats.org/drawingml/2006/picture">
+                <pic:pic xmlns:pic="http://schemas.openxmlformats.org/drawingml/2006/picture">
+                  <pic:nvPicPr>
+                    <pic:cNvPr id="2" name="Picture 2"/>
+                    <pic:cNvPicPr/>
+                  </pic:nvPicPr>
+                  <pic:blipFill>
+                    <a:blip r:embed="rId5" cstate="print">
+                      <a:extLst>
+                        <a:ext uri="{28A0092B-C50C-407E-A947-70E740481C1C}">
+                          <a14:useLocalDpi xmlns:a14="http://schemas.microsoft.com/office/drawing/2010/main" val="0"/>
+                        </a:ext>
+                      </a:extLst>
+                    </a:blip>
+                    <a:stretch>
+                      <a:fillRect/>
+                    </a:stretch>
+                  </pic:blipFill>
+                  <pic:spPr>
+                    <a:xfrm>
+                      <a:off x="0" y="0"/>
+                      <a:ext cx="5727700" cy="2301875"/>
+                    </a:xfrm>
+                    <a:prstGeom prst="rect">
+                      <a:avLst/>
+                    </a:prstGeom>
+                  </pic:spPr>
+                </pic:pic>
+              </a:graphicData>
+            </a:graphic>
+          </wp:inline>
+        </w:drawing>
+      </w:r>
+    </w:p>
+    <w:p>
+      <w:pPr>
+        <w:rPr>
+          <w:rStyle w:val="IntenseReference"/>
+          <w:color w:val="000000" w:themeColor="text1"/>
+          <w:sz w:val="24"/>
+          <w:szCs w:val="24"/>
+        </w:rPr>
+      </w:pPr>
+    </w:p>
+    <w:p>
+      <w:pPr>
+        <w:rPr>
+          <w:rStyle w:val="IntenseReference"/>
+          <w:color w:val="000000" w:themeColor="text1"/>
+          <w:sz w:val="24"/>
+          <w:szCs w:val="24"/>
+        </w:rPr>
+      </w:pPr>
+    </w:p>
+    <w:p>
+      <w:pPr>
+        <w:rPr>
+          <w:rStyle w:val="IntenseReference"/>
+          <w:color w:val="000000" w:themeColor="text1"/>
+          <w:sz w:val="24"/>
+          <w:szCs w:val="24"/>
+        </w:rPr>
+      </w:pPr>
+    </w:p>
+    <w:p>
+      <w:pPr>
+        <w:rPr>
+          <w:rStyle w:val="IntenseReference"/>
+          <w:color w:val="000000" w:themeColor="text1"/>
+          <w:sz w:val="24"/>
+          <w:szCs w:val="24"/>
+        </w:rPr>
+      </w:pPr>
+    </w:p>
+    <w:p>
+      <w:pPr>
+        <w:rPr>
+          <w:rStyle w:val="IntenseReference"/>
+          <w:color w:val="000000" w:themeColor="text1"/>
+          <w:sz w:val="24"/>
+          <w:szCs w:val="24"/>
+        </w:rPr>
+      </w:pPr>
+    </w:p>
+    <w:p>
+      <w:pPr>
+        <w:rPr>
+          <w:rStyle w:val="IntenseReference"/>
+          <w:color w:val="000000" w:themeColor="text1"/>
+          <w:sz w:val="24"/>
+          <w:szCs w:val="24"/>
+        </w:rPr>
+      </w:pPr>
+    </w:p>
+    <w:p>
+      <w:pPr>
+        <w:rPr>
+          <w:rStyle w:val="IntenseReference"/>
+          <w:color w:val="000000" w:themeColor="text1"/>
+          <w:sz w:val="24"/>
+          <w:szCs w:val="24"/>
+        </w:rPr>
+      </w:pPr>
+    </w:p>
+    <w:p>
+      <w:pPr>
+        <w:rPr>
+          <w:rStyle w:val="IntenseReference"/>
+          <w:color w:val="000000" w:themeColor="text1"/>
+          <w:sz w:val="24"/>
+          <w:szCs w:val="24"/>
+        </w:rPr>
+      </w:pPr>
+    </w:p>
+    <w:p>
+      <w:pPr>
+        <w:rPr>
+          <w:rStyle w:val="IntenseReference"/>
+          <w:color w:val="000000" w:themeColor="text1"/>
+          <w:sz w:val="24"/>
+          <w:szCs w:val="24"/>
+        </w:rPr>
+      </w:pPr>
+    </w:p>
+    <w:tbl>
+      <w:tblPr>
+        <w:tblStyle w:val="TableGrid"/>
+        <w:tblW w:w="0" w:type="auto"/>
+        <w:tblLook w:val="04A0" w:firstRow="1" w:lastRow="0" w:firstColumn="1" w:lastColumn="0" w:noHBand="0" w:noVBand="1"/>
+      </w:tblPr>
+      <w:tblGrid>
+        <w:gridCol w:w="2758"/>
+        <w:gridCol w:w="1363"/>
+        <w:gridCol w:w="950"/>
+        <w:gridCol w:w="806"/>
+        <w:gridCol w:w="757"/>
+        <w:gridCol w:w="2376"/>
+      </w:tblGrid>
+      <w:tr>
+        <w:tc>
+          <w:tcPr>
+            <w:tcW w:w="2965" w:type="dxa"/>
+          </w:tcPr>
+          <w:p>
+            <w:pPr>
+              <w:jc w:val="center"/>
+              <w:rPr>
+                <w:rStyle w:val="IntenseReference"/>
+                <w:b/>
+                <w:bCs w:val="0"/>
+                <w:color w:val="000000" w:themeColor="text1"/>
+                <w:sz w:val="24"/>
+                <w:szCs w:val="24"/>
+              </w:rPr>
+            </w:pPr>
+            <w:r>
+              <w:rPr>
+                <w:rStyle w:val="IntenseReference"/>
+                <w:b/>
+                <w:bCs w:val="0"/>
+                <w:color w:val="000000" w:themeColor="text1"/>
+                <w:sz w:val="24"/>
+                <w:szCs w:val="24"/>
+              </w:rPr>
+              <w:lastRenderedPageBreak/>
+              <w:t>Risk</w:t>
+            </w:r>
+          </w:p>
+        </w:tc>
+        <w:tc>
+          <w:tcPr>
+            <w:tcW w:w="1050" w:type="dxa"/>
+          </w:tcPr>
+          <w:p>
+            <w:pPr>
+              <w:jc w:val="center"/>
+              <w:rPr>
+                <w:rStyle w:val="IntenseReference"/>
+                <w:b/>
+                <w:bCs w:val="0"/>
+                <w:color w:val="000000" w:themeColor="text1"/>
+                <w:sz w:val="24"/>
+                <w:szCs w:val="24"/>
+              </w:rPr>
+            </w:pPr>
+            <w:r>
+              <w:rPr>
+                <w:rStyle w:val="IntenseReference"/>
+                <w:b/>
+                <w:bCs w:val="0"/>
+                <w:color w:val="000000" w:themeColor="text1"/>
+                <w:sz w:val="24"/>
+                <w:szCs w:val="24"/>
+              </w:rPr>
+              <w:t>Probability</w:t>
+            </w:r>
+          </w:p>
+        </w:tc>
+        <w:tc>
+          <w:tcPr>
+            <w:tcW w:w="953" w:type="dxa"/>
+          </w:tcPr>
+          <w:p>
+            <w:pPr>
+              <w:jc w:val="center"/>
+              <w:rPr>
+                <w:rStyle w:val="IntenseReference"/>
+                <w:b/>
+                <w:bCs w:val="0"/>
+                <w:color w:val="000000" w:themeColor="text1"/>
+                <w:sz w:val="24"/>
+                <w:szCs w:val="24"/>
+              </w:rPr>
+            </w:pPr>
+            <w:r>
+              <w:rPr>
+                <w:rStyle w:val="IntenseReference"/>
+                <w:b/>
+                <w:bCs w:val="0"/>
+                <w:color w:val="000000" w:themeColor="text1"/>
+                <w:sz w:val="24"/>
+                <w:szCs w:val="24"/>
+              </w:rPr>
+              <w:t>Impact</w:t>
+            </w:r>
+          </w:p>
+        </w:tc>
+        <w:tc>
+          <w:tcPr>
+            <w:tcW w:w="809" w:type="dxa"/>
+          </w:tcPr>
+          <w:p>
+            <w:pPr>
+              <w:jc w:val="center"/>
+              <w:rPr>
+                <w:rStyle w:val="IntenseReference"/>
+                <w:b/>
+                <w:bCs w:val="0"/>
+                <w:color w:val="000000" w:themeColor="text1"/>
+                <w:sz w:val="24"/>
+                <w:szCs w:val="24"/>
+              </w:rPr>
+            </w:pPr>
+            <w:r>
+              <w:rPr>
+                <w:rStyle w:val="IntenseReference"/>
+                <w:b/>
+                <w:bCs w:val="0"/>
+                <w:color w:val="000000" w:themeColor="text1"/>
+                <w:sz w:val="24"/>
+                <w:szCs w:val="24"/>
+              </w:rPr>
+              <w:t>Score</w:t>
+            </w:r>
+          </w:p>
+        </w:tc>
+        <w:tc>
+          <w:tcPr>
+            <w:tcW w:w="757" w:type="dxa"/>
+          </w:tcPr>
+          <w:p>
+            <w:pPr>
+              <w:jc w:val="center"/>
+              <w:rPr>
+                <w:rStyle w:val="IntenseReference"/>
+                <w:b/>
+                <w:bCs w:val="0"/>
+                <w:color w:val="000000" w:themeColor="text1"/>
+                <w:sz w:val="24"/>
+                <w:szCs w:val="24"/>
+              </w:rPr>
+            </w:pPr>
+            <w:r>
+              <w:rPr>
+                <w:rStyle w:val="IntenseReference"/>
+                <w:b/>
+                <w:bCs w:val="0"/>
+                <w:color w:val="000000" w:themeColor="text1"/>
+                <w:sz w:val="24"/>
+                <w:szCs w:val="24"/>
+              </w:rPr>
+              <w:t>Level</w:t>
+            </w:r>
+          </w:p>
+        </w:tc>
+        <w:tc>
+          <w:tcPr>
+            <w:tcW w:w="2476" w:type="dxa"/>
+          </w:tcPr>
+          <w:p>
+            <w:pPr>
+              <w:jc w:val="center"/>
+              <w:rPr>
+                <w:rStyle w:val="IntenseReference"/>
+                <w:b/>
+                <w:bCs w:val="0"/>
+                <w:color w:val="000000" w:themeColor="text1"/>
+                <w:sz w:val="24"/>
+                <w:szCs w:val="24"/>
+              </w:rPr>
+            </w:pPr>
+            <w:r>
+              <w:rPr>
+                <w:rStyle w:val="IntenseReference"/>
+                <w:b/>
+                <w:bCs w:val="0"/>
+                <w:color w:val="000000" w:themeColor="text1"/>
+                <w:sz w:val="24"/>
+                <w:szCs w:val="24"/>
+              </w:rPr>
+              <w:t>Solution</w:t>
+            </w:r>
+          </w:p>
+        </w:tc>
+      </w:tr>
+      <w:tr>
+        <w:trPr>
+          <w:trHeight w:val="2474"/>
+        </w:trPr>
+        <w:tc>
+          <w:tcPr>
+            <w:tcW w:w="2965" w:type="dxa"/>
+          </w:tcPr>
+          <w:p>
+            <w:pPr>
+              <w:rPr>
+                <w:rStyle w:val="IntenseReference"/>
+                <w:color w:val="000000" w:themeColor="text1"/>
+                <w:sz w:val="24"/>
+                <w:szCs w:val="24"/>
+              </w:rPr>
+            </w:pPr>
+            <w:r>
+              <w:rPr>
+                <w:rStyle w:val="IntenseReference"/>
+                <w:color w:val="000000" w:themeColor="text1"/>
+                <w:sz w:val="24"/>
+                <w:szCs w:val="24"/>
+              </w:rPr>
+              <w:t>Tech stack unfamiliarity.</w:t>
+            </w:r>
+          </w:p>
+        </w:tc>
+        <w:tc>
+          <w:tcPr>
+            <w:tcW w:w="1050" w:type="dxa"/>
+          </w:tcPr>
+          <w:p>
+            <w:pPr>
+              <w:jc w:val="center"/>
+              <w:rPr>
+                <w:rStyle w:val="IntenseReference"/>
+                <w:color w:val="000000" w:themeColor="text1"/>
+                <w:sz w:val="24"/>
+                <w:szCs w:val="24"/>
+              </w:rPr>
+            </w:pPr>
+            <w:r>
+              <w:rPr>
+                <w:rStyle w:val="IntenseReference"/>
+                <w:color w:val="000000" w:themeColor="text1"/>
+                <w:sz w:val="24"/>
+                <w:szCs w:val="24"/>
+              </w:rPr>
+              <w:t>3</w:t>
+            </w:r>
+          </w:p>
+        </w:tc>
+        <w:tc>
+          <w:tcPr>
+            <w:tcW w:w="953" w:type="dxa"/>
+          </w:tcPr>
+          <w:p>
+            <w:pPr>
+              <w:jc w:val="center"/>
+              <w:rPr>
+                <w:rStyle w:val="IntenseReference"/>
+                <w:color w:val="000000" w:themeColor="text1"/>
+                <w:sz w:val="24"/>
+                <w:szCs w:val="24"/>
+              </w:rPr>
+            </w:pPr>
+            <w:r>
+              <w:rPr>
+                <w:rStyle w:val="IntenseReference"/>
+                <w:color w:val="000000" w:themeColor="text1"/>
+                <w:sz w:val="24"/>
+                <w:szCs w:val="24"/>
+              </w:rPr>
+              <w:t>3</w:t>
+            </w:r>
+          </w:p>
+        </w:tc>
+        <w:tc>
+          <w:tcPr>
+            <w:tcW w:w="809" w:type="dxa"/>
+          </w:tcPr>
+          <w:p>
+            <w:pPr>
+              <w:jc w:val="center"/>
+              <w:rPr>
+                <w:rStyle w:val="IntenseReference"/>
+                <w:color w:val="000000" w:themeColor="text1"/>
+                <w:sz w:val="24"/>
+                <w:szCs w:val="24"/>
+              </w:rPr>
+            </w:pPr>
+            <w:r>
+              <w:rPr>
+                <w:rStyle w:val="IntenseReference"/>
+                <w:color w:val="000000" w:themeColor="text1"/>
+                <w:sz w:val="24"/>
+                <w:szCs w:val="24"/>
+              </w:rPr>
+              <w:t>9</w:t>
+            </w:r>
+          </w:p>
+        </w:tc>
+        <w:tc>
+          <w:tcPr>
+            <w:tcW w:w="757" w:type="dxa"/>
+          </w:tcPr>
+          <w:p>
+            <w:pPr>
+              <w:jc w:val="center"/>
+              <w:rPr>
+                <w:rStyle w:val="IntenseReference"/>
+                <w:color w:val="000000" w:themeColor="text1"/>
+                <w:sz w:val="24"/>
+                <w:szCs w:val="24"/>
+              </w:rPr>
+            </w:pPr>
+            <w:r>
+              <w:rPr>
+                <w:rStyle w:val="IntenseReference"/>
+                <w:color w:val="000000" w:themeColor="text1"/>
+                <w:sz w:val="24"/>
+                <w:szCs w:val="24"/>
+              </w:rPr>
+              <w:t>H</w:t>
+            </w:r>
+          </w:p>
+        </w:tc>
+        <w:tc>
+          <w:tcPr>
+            <w:tcW w:w="2476" w:type="dxa"/>
+          </w:tcPr>
+          <w:p>
+            <w:pPr>
+              <w:rPr>
+                <w:rStyle w:val="IntenseReference"/>
+                <w:color w:val="000000" w:themeColor="text1"/>
+                <w:sz w:val="24"/>
+                <w:szCs w:val="24"/>
+              </w:rPr>
+            </w:pPr>
+            <w:r>
+              <w:rPr>
+                <w:rStyle w:val="IntenseReference"/>
+                <w:color w:val="000000" w:themeColor="text1"/>
+                <w:sz w:val="24"/>
+                <w:szCs w:val="24"/>
+              </w:rPr>
+              <w:t>Research the different technologies, read through the documentation, and have fallback plans with already familiar technologies..</w:t>
+            </w:r>
+          </w:p>
+        </w:tc>
+      </w:tr>
+      <w:tr>
+        <w:trPr>
+          <w:trHeight w:val="1889"/>
+        </w:trPr>
+        <w:tc>
+          <w:tcPr>
+            <w:tcW w:w="2965" w:type="dxa"/>
+          </w:tcPr>
+          <w:p>
+            <w:pPr>
+              <w:rPr>
+                <w:rStyle w:val="IntenseReference"/>
+                <w:color w:val="000000" w:themeColor="text1"/>
+                <w:sz w:val="24"/>
+                <w:szCs w:val="24"/>
+              </w:rPr>
+            </w:pPr>
+            <w:r>
+              <w:rPr>
+                <w:rStyle w:val="IntenseReference"/>
+                <w:color w:val="000000" w:themeColor="text1"/>
+                <w:sz w:val="24"/>
+                <w:szCs w:val="24"/>
+              </w:rPr>
+              <w:t>Poor quality code.</w:t>
+            </w:r>
+          </w:p>
+        </w:tc>
+        <w:tc>
+          <w:tcPr>
+            <w:tcW w:w="1050" w:type="dxa"/>
+          </w:tcPr>
+          <w:p>
+            <w:pPr>
+              <w:jc w:val="center"/>
+              <w:rPr>
+                <w:rStyle w:val="IntenseReference"/>
+                <w:color w:val="000000" w:themeColor="text1"/>
+                <w:sz w:val="24"/>
+                <w:szCs w:val="24"/>
+              </w:rPr>
+            </w:pPr>
+            <w:r>
+              <w:rPr>
+                <w:rStyle w:val="IntenseReference"/>
+                <w:color w:val="000000" w:themeColor="text1"/>
+                <w:sz w:val="24"/>
+                <w:szCs w:val="24"/>
+              </w:rPr>
+              <w:t>2</w:t>
+            </w:r>
+          </w:p>
+        </w:tc>
+        <w:tc>
+          <w:tcPr>
+            <w:tcW w:w="953" w:type="dxa"/>
+          </w:tcPr>
+          <w:p>
+            <w:pPr>
+              <w:jc w:val="center"/>
+              <w:rPr>
+                <w:rStyle w:val="IntenseReference"/>
+                <w:color w:val="000000" w:themeColor="text1"/>
+                <w:sz w:val="24"/>
+                <w:szCs w:val="24"/>
+              </w:rPr>
+            </w:pPr>
+            <w:r>
+              <w:rPr>
+                <w:rStyle w:val="IntenseReference"/>
+                <w:color w:val="000000" w:themeColor="text1"/>
+                <w:sz w:val="24"/>
+                <w:szCs w:val="24"/>
+              </w:rPr>
+              <w:t>4</w:t>
+            </w:r>
+          </w:p>
+        </w:tc>
+        <w:tc>
+          <w:tcPr>
+            <w:tcW w:w="809" w:type="dxa"/>
+          </w:tcPr>
+          <w:p>
+            <w:pPr>
+              <w:jc w:val="center"/>
+              <w:rPr>
+                <w:rStyle w:val="IntenseReference"/>
+                <w:color w:val="000000" w:themeColor="text1"/>
+                <w:sz w:val="24"/>
+                <w:szCs w:val="24"/>
+              </w:rPr>
+            </w:pPr>
+            <w:r>
+              <w:rPr>
+                <w:rStyle w:val="IntenseReference"/>
+                <w:color w:val="000000" w:themeColor="text1"/>
+                <w:sz w:val="24"/>
+                <w:szCs w:val="24"/>
+              </w:rPr>
+              <w:t>8</w:t>
+            </w:r>
+          </w:p>
+        </w:tc>
+        <w:tc>
+          <w:tcPr>
+            <w:tcW w:w="757" w:type="dxa"/>
+          </w:tcPr>
+          <w:p>
+            <w:pPr>
+              <w:jc w:val="center"/>
+              <w:rPr>
+                <w:rStyle w:val="IntenseReference"/>
+                <w:color w:val="000000" w:themeColor="text1"/>
+                <w:sz w:val="24"/>
+                <w:szCs w:val="24"/>
+              </w:rPr>
+            </w:pPr>
+            <w:r>
+              <w:rPr>
+                <w:rStyle w:val="IntenseReference"/>
+                <w:color w:val="000000" w:themeColor="text1"/>
+                <w:sz w:val="24"/>
+                <w:szCs w:val="24"/>
+              </w:rPr>
+              <w:t>H</w:t>
+            </w:r>
+          </w:p>
+        </w:tc>
+        <w:tc>
+          <w:tcPr>
+            <w:tcW w:w="2476" w:type="dxa"/>
+          </w:tcPr>
+          <w:p>
+            <w:pPr>
+              <w:rPr>
+                <w:rStyle w:val="IntenseReference"/>
+                <w:color w:val="000000" w:themeColor="text1"/>
+                <w:sz w:val="24"/>
+                <w:szCs w:val="24"/>
+              </w:rPr>
+            </w:pPr>
+            <w:r>
+              <w:rPr>
+                <w:rStyle w:val="IntenseReference"/>
+                <w:color w:val="000000" w:themeColor="text1"/>
+                <w:sz w:val="24"/>
+                <w:szCs w:val="24"/>
+              </w:rPr>
+              <w:t>Follow OOP principles, use design patterns</w:t>
+            </w:r>
+            <w:r>
+              <w:rPr>
+                <w:rStyle w:val="IntenseReference"/>
+                <w:color w:val="000000" w:themeColor="text1"/>
+                <w:sz w:val="24"/>
+                <w:szCs w:val="24"/>
+              </w:rPr>
+              <w:t>, remember the importance of user data security</w:t>
+            </w:r>
+            <w:r>
+              <w:rPr>
+                <w:rStyle w:val="IntenseReference"/>
+                <w:color w:val="000000" w:themeColor="text1"/>
+                <w:sz w:val="24"/>
+                <w:szCs w:val="24"/>
+              </w:rPr>
+              <w:t xml:space="preserve"> etc.</w:t>
+            </w:r>
+          </w:p>
+        </w:tc>
+      </w:tr>
+      <w:tr>
+        <w:trPr>
+          <w:trHeight w:val="971"/>
+        </w:trPr>
+        <w:tc>
+          <w:tcPr>
+            <w:tcW w:w="2965" w:type="dxa"/>
+          </w:tcPr>
+          <w:p>
+            <w:pPr>
+              <w:rPr>
+                <w:rStyle w:val="IntenseReference"/>
+                <w:color w:val="000000" w:themeColor="text1"/>
+                <w:sz w:val="24"/>
+                <w:szCs w:val="24"/>
+              </w:rPr>
+            </w:pPr>
+            <w:r>
+              <w:rPr>
+                <w:rStyle w:val="IntenseReference"/>
+                <w:color w:val="000000" w:themeColor="text1"/>
+                <w:sz w:val="24"/>
+                <w:szCs w:val="24"/>
+              </w:rPr>
+              <w:t>Data loss.</w:t>
+            </w:r>
+          </w:p>
+        </w:tc>
+        <w:tc>
+          <w:tcPr>
+            <w:tcW w:w="1050" w:type="dxa"/>
+          </w:tcPr>
+          <w:p>
+            <w:pPr>
+              <w:jc w:val="center"/>
+              <w:rPr>
+                <w:rStyle w:val="IntenseReference"/>
+                <w:color w:val="000000" w:themeColor="text1"/>
+                <w:sz w:val="24"/>
+                <w:szCs w:val="24"/>
+              </w:rPr>
+            </w:pPr>
+            <w:r>
+              <w:rPr>
+                <w:rStyle w:val="IntenseReference"/>
+                <w:color w:val="000000" w:themeColor="text1"/>
+                <w:sz w:val="24"/>
+                <w:szCs w:val="24"/>
+              </w:rPr>
+              <w:t>1</w:t>
+            </w:r>
+          </w:p>
+        </w:tc>
+        <w:tc>
+          <w:tcPr>
+            <w:tcW w:w="953" w:type="dxa"/>
+          </w:tcPr>
+          <w:p>
+            <w:pPr>
+              <w:jc w:val="center"/>
+              <w:rPr>
+                <w:rStyle w:val="IntenseReference"/>
+                <w:color w:val="000000" w:themeColor="text1"/>
+                <w:sz w:val="24"/>
+                <w:szCs w:val="24"/>
+              </w:rPr>
+            </w:pPr>
+            <w:r>
+              <w:rPr>
+                <w:rStyle w:val="IntenseReference"/>
+                <w:color w:val="000000" w:themeColor="text1"/>
+                <w:sz w:val="24"/>
+                <w:szCs w:val="24"/>
+              </w:rPr>
+              <w:t>4</w:t>
+            </w:r>
+          </w:p>
+        </w:tc>
+        <w:tc>
+          <w:tcPr>
+            <w:tcW w:w="809" w:type="dxa"/>
+          </w:tcPr>
+          <w:p>
+            <w:pPr>
+              <w:jc w:val="center"/>
+              <w:rPr>
+                <w:rStyle w:val="IntenseReference"/>
+                <w:color w:val="000000" w:themeColor="text1"/>
+                <w:sz w:val="24"/>
+                <w:szCs w:val="24"/>
+              </w:rPr>
+            </w:pPr>
+            <w:r>
+              <w:rPr>
+                <w:rStyle w:val="IntenseReference"/>
+                <w:color w:val="000000" w:themeColor="text1"/>
+                <w:sz w:val="24"/>
+                <w:szCs w:val="24"/>
+              </w:rPr>
+              <w:t>4</w:t>
+            </w:r>
+          </w:p>
+        </w:tc>
+        <w:tc>
+          <w:tcPr>
+            <w:tcW w:w="757" w:type="dxa"/>
+          </w:tcPr>
+          <w:p>
+            <w:pPr>
+              <w:jc w:val="center"/>
+              <w:rPr>
+                <w:rStyle w:val="IntenseReference"/>
+                <w:color w:val="000000" w:themeColor="text1"/>
+                <w:sz w:val="24"/>
+                <w:szCs w:val="24"/>
+              </w:rPr>
+            </w:pPr>
+            <w:r>
+              <w:rPr>
+                <w:rStyle w:val="IntenseReference"/>
+                <w:color w:val="000000" w:themeColor="text1"/>
+                <w:sz w:val="24"/>
+                <w:szCs w:val="24"/>
+              </w:rPr>
+              <w:t>M</w:t>
+            </w:r>
+          </w:p>
+        </w:tc>
+        <w:tc>
+          <w:tcPr>
+            <w:tcW w:w="2476" w:type="dxa"/>
+          </w:tcPr>
+          <w:p>
+            <w:pPr>
+              <w:rPr>
+                <w:rStyle w:val="IntenseReference"/>
+                <w:color w:val="000000" w:themeColor="text1"/>
+                <w:sz w:val="24"/>
+                <w:szCs w:val="24"/>
+              </w:rPr>
+            </w:pPr>
+            <w:r>
+              <w:rPr>
+                <w:rStyle w:val="IntenseReference"/>
+                <w:color w:val="000000" w:themeColor="text1"/>
+                <w:sz w:val="24"/>
+                <w:szCs w:val="24"/>
+              </w:rPr>
+              <w:t xml:space="preserve">Use version control, </w:t>
+            </w:r>
+            <w:r>
+              <w:rPr>
+                <w:rStyle w:val="IntenseReference"/>
+                <w:color w:val="000000" w:themeColor="text1"/>
+                <w:sz w:val="24"/>
+                <w:szCs w:val="24"/>
+              </w:rPr>
+              <w:t xml:space="preserve">and </w:t>
+            </w:r>
+            <w:r>
+              <w:rPr>
+                <w:rStyle w:val="IntenseReference"/>
+                <w:color w:val="000000" w:themeColor="text1"/>
+                <w:sz w:val="24"/>
+                <w:szCs w:val="24"/>
+              </w:rPr>
+              <w:t>regularly commit.</w:t>
+            </w:r>
+          </w:p>
+        </w:tc>
+      </w:tr>
+      <w:tr>
+        <w:trPr>
+          <w:trHeight w:val="719"/>
+        </w:trPr>
+        <w:tc>
+          <w:tcPr>
+            <w:tcW w:w="2965" w:type="dxa"/>
+          </w:tcPr>
+          <w:p>
+            <w:pPr>
+              <w:rPr>
+                <w:rStyle w:val="IntenseReference"/>
+                <w:color w:val="000000" w:themeColor="text1"/>
+                <w:sz w:val="24"/>
+                <w:szCs w:val="24"/>
+              </w:rPr>
+            </w:pPr>
+            <w:r>
+              <w:rPr>
+                <w:rStyle w:val="IntenseReference"/>
+                <w:color w:val="000000" w:themeColor="text1"/>
+                <w:sz w:val="24"/>
+                <w:szCs w:val="24"/>
+              </w:rPr>
+              <w:t>Poor time management.</w:t>
+            </w:r>
+          </w:p>
+        </w:tc>
+        <w:tc>
+          <w:tcPr>
+            <w:tcW w:w="1050" w:type="dxa"/>
+          </w:tcPr>
+          <w:p>
+            <w:pPr>
+              <w:jc w:val="center"/>
+              <w:rPr>
+                <w:rStyle w:val="IntenseReference"/>
+                <w:color w:val="000000" w:themeColor="text1"/>
+                <w:sz w:val="24"/>
+                <w:szCs w:val="24"/>
+              </w:rPr>
+            </w:pPr>
+            <w:r>
+              <w:rPr>
+                <w:rStyle w:val="IntenseReference"/>
+                <w:color w:val="000000" w:themeColor="text1"/>
+                <w:sz w:val="24"/>
+                <w:szCs w:val="24"/>
+              </w:rPr>
+              <w:t>2</w:t>
+            </w:r>
+          </w:p>
+        </w:tc>
+        <w:tc>
+          <w:tcPr>
+            <w:tcW w:w="953" w:type="dxa"/>
+          </w:tcPr>
+          <w:p>
+            <w:pPr>
+              <w:jc w:val="center"/>
+              <w:rPr>
+                <w:rStyle w:val="IntenseReference"/>
+                <w:color w:val="000000" w:themeColor="text1"/>
+                <w:sz w:val="24"/>
+                <w:szCs w:val="24"/>
+              </w:rPr>
+            </w:pPr>
+            <w:r>
+              <w:rPr>
+                <w:rStyle w:val="IntenseReference"/>
+                <w:color w:val="000000" w:themeColor="text1"/>
+                <w:sz w:val="24"/>
+                <w:szCs w:val="24"/>
+              </w:rPr>
+              <w:t>3</w:t>
+            </w:r>
+          </w:p>
+        </w:tc>
+        <w:tc>
+          <w:tcPr>
+            <w:tcW w:w="809" w:type="dxa"/>
+          </w:tcPr>
+          <w:p>
+            <w:pPr>
+              <w:jc w:val="center"/>
+              <w:rPr>
+                <w:rStyle w:val="IntenseReference"/>
+                <w:color w:val="000000" w:themeColor="text1"/>
+                <w:sz w:val="24"/>
+                <w:szCs w:val="24"/>
+              </w:rPr>
+            </w:pPr>
+            <w:r>
+              <w:rPr>
+                <w:rStyle w:val="IntenseReference"/>
+                <w:color w:val="000000" w:themeColor="text1"/>
+                <w:sz w:val="24"/>
+                <w:szCs w:val="24"/>
+              </w:rPr>
+              <w:t>6</w:t>
+            </w:r>
+          </w:p>
+        </w:tc>
+        <w:tc>
+          <w:tcPr>
+            <w:tcW w:w="757" w:type="dxa"/>
+          </w:tcPr>
+          <w:p>
+            <w:pPr>
+              <w:jc w:val="center"/>
+              <w:rPr>
+                <w:rStyle w:val="IntenseReference"/>
+                <w:color w:val="000000" w:themeColor="text1"/>
+                <w:sz w:val="24"/>
+                <w:szCs w:val="24"/>
+              </w:rPr>
+            </w:pPr>
+            <w:r>
+              <w:rPr>
+                <w:rStyle w:val="IntenseReference"/>
+                <w:color w:val="000000" w:themeColor="text1"/>
+                <w:sz w:val="24"/>
+                <w:szCs w:val="24"/>
+              </w:rPr>
+              <w:t>M</w:t>
+            </w:r>
+          </w:p>
+        </w:tc>
+        <w:tc>
+          <w:tcPr>
+            <w:tcW w:w="2476" w:type="dxa"/>
+          </w:tcPr>
+          <w:p>
+            <w:pPr>
+              <w:rPr>
+                <w:rStyle w:val="IntenseReference"/>
+                <w:color w:val="000000" w:themeColor="text1"/>
+                <w:sz w:val="24"/>
+                <w:szCs w:val="24"/>
+              </w:rPr>
+            </w:pPr>
+            <w:r>
+              <w:rPr>
+                <w:rStyle w:val="IntenseReference"/>
+                <w:color w:val="000000" w:themeColor="text1"/>
+                <w:sz w:val="24"/>
+                <w:szCs w:val="24"/>
+              </w:rPr>
+              <w:t>Follow Gantt chart and sprint plans</w:t>
+            </w:r>
+            <w:r>
+              <w:rPr>
+                <w:rStyle w:val="IntenseReference"/>
+                <w:color w:val="000000" w:themeColor="text1"/>
+                <w:sz w:val="24"/>
+                <w:szCs w:val="24"/>
+              </w:rPr>
+              <w:t>.</w:t>
+            </w:r>
+          </w:p>
+        </w:tc>
+      </w:tr>
+      <w:tr>
+        <w:trPr>
+          <w:trHeight w:val="2510"/>
+        </w:trPr>
+        <w:tc>
+          <w:tcPr>
+            <w:tcW w:w="2965" w:type="dxa"/>
+          </w:tcPr>
+          <w:p>
+            <w:pPr>
+              <w:rPr>
+                <w:rStyle w:val="IntenseReference"/>
+                <w:color w:val="000000" w:themeColor="text1"/>
+                <w:sz w:val="24"/>
+                <w:szCs w:val="24"/>
+              </w:rPr>
+            </w:pPr>
+            <w:r>
+              <w:rPr>
+                <w:rStyle w:val="IntenseReference"/>
+                <w:color w:val="000000" w:themeColor="text1"/>
+                <w:sz w:val="24"/>
+                <w:szCs w:val="24"/>
+              </w:rPr>
+              <w:t>Scope creep.</w:t>
+            </w:r>
+          </w:p>
+        </w:tc>
+        <w:tc>
+          <w:tcPr>
+            <w:tcW w:w="1050" w:type="dxa"/>
+          </w:tcPr>
+          <w:p>
+            <w:pPr>
+              <w:jc w:val="center"/>
+              <w:rPr>
+                <w:rStyle w:val="IntenseReference"/>
+                <w:color w:val="000000" w:themeColor="text1"/>
+                <w:sz w:val="24"/>
+                <w:szCs w:val="24"/>
+              </w:rPr>
+            </w:pPr>
+            <w:r>
+              <w:rPr>
+                <w:rStyle w:val="IntenseReference"/>
+                <w:color w:val="000000" w:themeColor="text1"/>
+                <w:sz w:val="24"/>
+                <w:szCs w:val="24"/>
+              </w:rPr>
+              <w:t>3</w:t>
+            </w:r>
+          </w:p>
+        </w:tc>
+        <w:tc>
+          <w:tcPr>
+            <w:tcW w:w="953" w:type="dxa"/>
+          </w:tcPr>
+          <w:p>
+            <w:pPr>
+              <w:jc w:val="center"/>
+              <w:rPr>
+                <w:rStyle w:val="IntenseReference"/>
+                <w:color w:val="000000" w:themeColor="text1"/>
+                <w:sz w:val="24"/>
+                <w:szCs w:val="24"/>
+              </w:rPr>
+            </w:pPr>
+            <w:r>
+              <w:rPr>
+                <w:rStyle w:val="IntenseReference"/>
+                <w:color w:val="000000" w:themeColor="text1"/>
+                <w:sz w:val="24"/>
+                <w:szCs w:val="24"/>
+              </w:rPr>
+              <w:t>2</w:t>
+            </w:r>
+          </w:p>
+        </w:tc>
+        <w:tc>
+          <w:tcPr>
+            <w:tcW w:w="809" w:type="dxa"/>
+          </w:tcPr>
+          <w:p>
+            <w:pPr>
+              <w:jc w:val="center"/>
+              <w:rPr>
+                <w:rStyle w:val="IntenseReference"/>
+                <w:color w:val="000000" w:themeColor="text1"/>
+                <w:sz w:val="24"/>
+                <w:szCs w:val="24"/>
+              </w:rPr>
+            </w:pPr>
+            <w:r>
+              <w:rPr>
+                <w:rStyle w:val="IntenseReference"/>
+                <w:color w:val="000000" w:themeColor="text1"/>
+                <w:sz w:val="24"/>
+                <w:szCs w:val="24"/>
+              </w:rPr>
+              <w:t>6</w:t>
+            </w:r>
+          </w:p>
+        </w:tc>
+        <w:tc>
+          <w:tcPr>
+            <w:tcW w:w="757" w:type="dxa"/>
+          </w:tcPr>
+          <w:p>
+            <w:pPr>
+              <w:jc w:val="center"/>
+              <w:rPr>
+                <w:rStyle w:val="IntenseReference"/>
+                <w:color w:val="000000" w:themeColor="text1"/>
+                <w:sz w:val="24"/>
+                <w:szCs w:val="24"/>
+              </w:rPr>
+            </w:pPr>
+            <w:r>
+              <w:rPr>
+                <w:rStyle w:val="IntenseReference"/>
+                <w:color w:val="000000" w:themeColor="text1"/>
+                <w:sz w:val="24"/>
+                <w:szCs w:val="24"/>
+              </w:rPr>
+              <w:t>M</w:t>
+            </w:r>
+          </w:p>
+        </w:tc>
+        <w:tc>
+          <w:tcPr>
+            <w:tcW w:w="2476" w:type="dxa"/>
+          </w:tcPr>
+          <w:p>
+            <w:pPr>
+              <w:rPr>
+                <w:rStyle w:val="IntenseReference"/>
+                <w:color w:val="000000" w:themeColor="text1"/>
+                <w:sz w:val="24"/>
+                <w:szCs w:val="24"/>
+              </w:rPr>
+            </w:pPr>
+            <w:r>
+              <w:rPr>
+                <w:rStyle w:val="IntenseReference"/>
+                <w:color w:val="000000" w:themeColor="text1"/>
+                <w:sz w:val="24"/>
+                <w:szCs w:val="24"/>
+              </w:rPr>
+              <w:t>Focus on requirements based on user stories.</w:t>
+            </w:r>
+            <w:r>
+              <w:rPr>
+                <w:rStyle w:val="IntenseReference"/>
+                <w:color w:val="000000" w:themeColor="text1"/>
+                <w:sz w:val="24"/>
+                <w:szCs w:val="24"/>
+              </w:rPr>
+              <w:t xml:space="preserve"> Avoid developing additional features that would only be useful to a minority of users.</w:t>
+            </w:r>
+          </w:p>
+        </w:tc>
+      </w:tr>
+      <w:tr>
+        <w:trPr>
+          <w:trHeight w:val="1340"/>
+        </w:trPr>
+        <w:tc>
+          <w:tcPr>
+            <w:tcW w:w="2965" w:type="dxa"/>
+          </w:tcPr>
+          <w:p>
+            <w:pPr>
+              <w:rPr>
+                <w:rStyle w:val="IntenseReference"/>
+                <w:color w:val="000000" w:themeColor="text1"/>
+                <w:sz w:val="24"/>
+                <w:szCs w:val="24"/>
+              </w:rPr>
+            </w:pPr>
+            <w:r>
+              <w:rPr>
+                <w:rStyle w:val="IntenseReference"/>
+                <w:color w:val="000000" w:themeColor="text1"/>
+                <w:sz w:val="24"/>
+                <w:szCs w:val="24"/>
+              </w:rPr>
+              <w:t>Medical issues</w:t>
+            </w:r>
+            <w:r>
+              <w:rPr>
+                <w:rStyle w:val="IntenseReference"/>
+                <w:color w:val="000000" w:themeColor="text1"/>
+                <w:sz w:val="24"/>
+                <w:szCs w:val="24"/>
+              </w:rPr>
+              <w:t xml:space="preserve"> (arm pain)</w:t>
+            </w:r>
+            <w:r>
+              <w:rPr>
+                <w:rStyle w:val="IntenseReference"/>
+                <w:color w:val="000000" w:themeColor="text1"/>
+                <w:sz w:val="24"/>
+                <w:szCs w:val="24"/>
+              </w:rPr>
+              <w:t>.</w:t>
+            </w:r>
+          </w:p>
+        </w:tc>
+        <w:tc>
+          <w:tcPr>
+            <w:tcW w:w="1050" w:type="dxa"/>
+          </w:tcPr>
+          <w:p>
+            <w:pPr>
+              <w:jc w:val="center"/>
+              <w:rPr>
+                <w:rStyle w:val="IntenseReference"/>
+                <w:color w:val="000000" w:themeColor="text1"/>
+                <w:sz w:val="24"/>
+                <w:szCs w:val="24"/>
+              </w:rPr>
+            </w:pPr>
+            <w:r>
+              <w:rPr>
+                <w:rStyle w:val="IntenseReference"/>
+                <w:color w:val="000000" w:themeColor="text1"/>
+                <w:sz w:val="24"/>
+                <w:szCs w:val="24"/>
+              </w:rPr>
+              <w:t>3</w:t>
+            </w:r>
+          </w:p>
+        </w:tc>
+        <w:tc>
+          <w:tcPr>
+            <w:tcW w:w="953" w:type="dxa"/>
+          </w:tcPr>
+          <w:p>
+            <w:pPr>
+              <w:jc w:val="center"/>
+              <w:rPr>
+                <w:rStyle w:val="IntenseReference"/>
+                <w:color w:val="000000" w:themeColor="text1"/>
+                <w:sz w:val="24"/>
+                <w:szCs w:val="24"/>
+              </w:rPr>
+            </w:pPr>
+            <w:r>
+              <w:rPr>
+                <w:rStyle w:val="IntenseReference"/>
+                <w:color w:val="000000" w:themeColor="text1"/>
+                <w:sz w:val="24"/>
+                <w:szCs w:val="24"/>
+              </w:rPr>
+              <w:t>5</w:t>
+            </w:r>
+          </w:p>
+        </w:tc>
+        <w:tc>
+          <w:tcPr>
+            <w:tcW w:w="809" w:type="dxa"/>
+          </w:tcPr>
+          <w:p>
+            <w:pPr>
+              <w:jc w:val="center"/>
+              <w:rPr>
+                <w:rStyle w:val="IntenseReference"/>
+                <w:color w:val="000000" w:themeColor="text1"/>
+                <w:sz w:val="24"/>
+                <w:szCs w:val="24"/>
+              </w:rPr>
+            </w:pPr>
+            <w:r>
+              <w:rPr>
+                <w:rStyle w:val="IntenseReference"/>
+                <w:color w:val="000000" w:themeColor="text1"/>
+                <w:sz w:val="24"/>
+                <w:szCs w:val="24"/>
+              </w:rPr>
+              <w:t>12</w:t>
+            </w:r>
+          </w:p>
+        </w:tc>
+        <w:tc>
+          <w:tcPr>
+            <w:tcW w:w="757" w:type="dxa"/>
+          </w:tcPr>
+          <w:p>
+            <w:pPr>
+              <w:jc w:val="center"/>
+              <w:rPr>
+                <w:rStyle w:val="IntenseReference"/>
+                <w:color w:val="000000" w:themeColor="text1"/>
+                <w:sz w:val="24"/>
+                <w:szCs w:val="24"/>
+              </w:rPr>
+            </w:pPr>
+            <w:r>
+              <w:rPr>
+                <w:rStyle w:val="IntenseReference"/>
+                <w:color w:val="000000" w:themeColor="text1"/>
+                <w:sz w:val="24"/>
+                <w:szCs w:val="24"/>
+              </w:rPr>
+              <w:t>VH</w:t>
+            </w:r>
+          </w:p>
+        </w:tc>
+        <w:tc>
+          <w:tcPr>
+            <w:tcW w:w="2476" w:type="dxa"/>
+          </w:tcPr>
+          <w:p>
+            <w:pPr>
+              <w:rPr>
+                <w:rStyle w:val="IntenseReference"/>
+                <w:color w:val="000000" w:themeColor="text1"/>
+                <w:sz w:val="24"/>
+                <w:szCs w:val="24"/>
+              </w:rPr>
+            </w:pPr>
+            <w:r>
+              <w:rPr>
+                <w:rStyle w:val="IntenseReference"/>
+                <w:color w:val="000000" w:themeColor="text1"/>
+                <w:sz w:val="24"/>
+                <w:szCs w:val="24"/>
+              </w:rPr>
+              <w:t xml:space="preserve">Be careful not to code too much </w:t>
+            </w:r>
+            <w:r>
+              <w:rPr>
+                <w:rStyle w:val="IntenseReference"/>
+                <w:color w:val="000000" w:themeColor="text1"/>
+                <w:sz w:val="24"/>
+                <w:szCs w:val="24"/>
+              </w:rPr>
+              <w:t>too often</w:t>
+            </w:r>
+            <w:r>
+              <w:rPr>
+                <w:rStyle w:val="IntenseReference"/>
+                <w:color w:val="000000" w:themeColor="text1"/>
+                <w:sz w:val="24"/>
+                <w:szCs w:val="24"/>
+              </w:rPr>
+              <w:t>, and to stick to the Gantt chart.</w:t>
+            </w:r>
+          </w:p>
+        </w:tc>
+      </w:tr>
+      <w:tr>
+        <w:trPr>
+          <w:trHeight w:val="3050"/>
+        </w:trPr>
+        <w:tc>
+          <w:tcPr>
+            <w:tcW w:w="2965" w:type="dxa"/>
+          </w:tcPr>
+          <w:p>
+            <w:pPr>
+              <w:rPr>
+                <w:rStyle w:val="IntenseReference"/>
+                <w:color w:val="000000" w:themeColor="text1"/>
+                <w:sz w:val="24"/>
+                <w:szCs w:val="24"/>
+              </w:rPr>
+            </w:pPr>
+            <w:r>
+              <w:rPr>
+                <w:rStyle w:val="IntenseReference"/>
+                <w:color w:val="000000" w:themeColor="text1"/>
+                <w:sz w:val="24"/>
+                <w:szCs w:val="24"/>
+              </w:rPr>
+              <w:t>Unclear requirements.</w:t>
+            </w:r>
+          </w:p>
+        </w:tc>
+        <w:tc>
+          <w:tcPr>
+            <w:tcW w:w="1050" w:type="dxa"/>
+          </w:tcPr>
+          <w:p>
+            <w:pPr>
+              <w:jc w:val="center"/>
+              <w:rPr>
+                <w:rStyle w:val="IntenseReference"/>
+                <w:color w:val="000000" w:themeColor="text1"/>
+                <w:sz w:val="24"/>
+                <w:szCs w:val="24"/>
+              </w:rPr>
+            </w:pPr>
+            <w:r>
+              <w:rPr>
+                <w:rStyle w:val="IntenseReference"/>
+                <w:color w:val="000000" w:themeColor="text1"/>
+                <w:sz w:val="24"/>
+                <w:szCs w:val="24"/>
+              </w:rPr>
+              <w:t>2</w:t>
+            </w:r>
+          </w:p>
+        </w:tc>
+        <w:tc>
+          <w:tcPr>
+            <w:tcW w:w="953" w:type="dxa"/>
+          </w:tcPr>
+          <w:p>
+            <w:pPr>
+              <w:jc w:val="center"/>
+              <w:rPr>
+                <w:rStyle w:val="IntenseReference"/>
+                <w:color w:val="000000" w:themeColor="text1"/>
+                <w:sz w:val="24"/>
+                <w:szCs w:val="24"/>
+              </w:rPr>
+            </w:pPr>
+            <w:r>
+              <w:rPr>
+                <w:rStyle w:val="IntenseReference"/>
+                <w:color w:val="000000" w:themeColor="text1"/>
+                <w:sz w:val="24"/>
+                <w:szCs w:val="24"/>
+              </w:rPr>
+              <w:t>4</w:t>
+            </w:r>
+          </w:p>
+        </w:tc>
+        <w:tc>
+          <w:tcPr>
+            <w:tcW w:w="809" w:type="dxa"/>
+          </w:tcPr>
+          <w:p>
+            <w:pPr>
+              <w:jc w:val="center"/>
+              <w:rPr>
+                <w:rStyle w:val="IntenseReference"/>
+                <w:color w:val="000000" w:themeColor="text1"/>
+                <w:sz w:val="24"/>
+                <w:szCs w:val="24"/>
+              </w:rPr>
+            </w:pPr>
+            <w:r>
+              <w:rPr>
+                <w:rStyle w:val="IntenseReference"/>
+                <w:color w:val="000000" w:themeColor="text1"/>
+                <w:sz w:val="24"/>
+                <w:szCs w:val="24"/>
+              </w:rPr>
+              <w:t>8</w:t>
+            </w:r>
+          </w:p>
+        </w:tc>
+        <w:tc>
+          <w:tcPr>
+            <w:tcW w:w="757" w:type="dxa"/>
+          </w:tcPr>
+          <w:p>
+            <w:pPr>
+              <w:jc w:val="center"/>
+              <w:rPr>
+                <w:rStyle w:val="IntenseReference"/>
+                <w:color w:val="000000" w:themeColor="text1"/>
+                <w:sz w:val="24"/>
+                <w:szCs w:val="24"/>
+              </w:rPr>
+            </w:pPr>
+            <w:r>
+              <w:rPr>
+                <w:rStyle w:val="IntenseReference"/>
+                <w:color w:val="000000" w:themeColor="text1"/>
+                <w:sz w:val="24"/>
+                <w:szCs w:val="24"/>
+              </w:rPr>
+              <w:t>H</w:t>
+            </w:r>
+          </w:p>
+        </w:tc>
+        <w:tc>
+          <w:tcPr>
+            <w:tcW w:w="2476" w:type="dxa"/>
+          </w:tcPr>
+          <w:p>
+            <w:pPr>
+              <w:rPr>
+                <w:rStyle w:val="IntenseReference"/>
+                <w:color w:val="000000" w:themeColor="text1"/>
+                <w:sz w:val="24"/>
+                <w:szCs w:val="24"/>
+              </w:rPr>
+            </w:pPr>
+            <w:r>
+              <w:rPr>
+                <w:rStyle w:val="IntenseReference"/>
+                <w:color w:val="000000" w:themeColor="text1"/>
+                <w:sz w:val="24"/>
+                <w:szCs w:val="24"/>
+              </w:rPr>
+              <w:t>Create realistic user personas, and derive clear and focused user stories based on said personas.</w:t>
+            </w:r>
+            <w:r>
+              <w:rPr>
+                <w:rStyle w:val="IntenseReference"/>
+                <w:color w:val="000000" w:themeColor="text1"/>
+                <w:sz w:val="24"/>
+                <w:szCs w:val="24"/>
+              </w:rPr>
+              <w:t xml:space="preserve"> Ensure the requirements are both achievable and within the scope of the project.</w:t>
+            </w:r>
+          </w:p>
+        </w:tc>
+      </w:tr>
+    </w:tbl>
     <w:p>
       <w:pPr>
         <w:rPr>
@@ -867,7 +2226,7 @@
                     <pic:cNvPicPr/>
                   </pic:nvPicPr>
                   <pic:blipFill rotWithShape="1">
-                    <a:blip r:embed="rId5" cstate="print">
+                    <a:blip r:embed="rId6" cstate="print">
                       <a:extLst>
                         <a:ext uri="{28A0092B-C50C-407E-A947-70E740481C1C}">
                           <a14:useLocalDpi xmlns:a14="http://schemas.microsoft.com/office/drawing/2010/main" val="0"/>
@@ -928,7 +2287,7 @@
         </w:rPr>
         <w:t xml:space="preserve">High Quality Version </w:t>
       </w:r>
-      <w:hyperlink r:id="rId6" w:history="1">
+      <w:hyperlink r:id="rId7" w:history="1">
         <w:r>
           <w:rPr>
             <w:rStyle w:val="Hyperlink"/>
@@ -1619,6 +2978,22 @@
       <w:szCs w:val="18"/>
     </w:rPr>
   </w:style>
+  <w:style w:type="table" w:styleId="TableGrid">
+    <w:name w:val="Table Grid"/>
+    <w:basedOn w:val="TableNormal"/>
+    <w:uiPriority w:val="39"/>
+    <w:rsid w:val="00BC005B"/>
+    <w:tblPr>
+      <w:tblBorders>
+        <w:top w:val="single" w:sz="4" w:space="0" w:color="auto"/>
+        <w:left w:val="single" w:sz="4" w:space="0" w:color="auto"/>
+        <w:bottom w:val="single" w:sz="4" w:space="0" w:color="auto"/>
+        <w:right w:val="single" w:sz="4" w:space="0" w:color="auto"/>
+        <w:insideH w:val="single" w:sz="4" w:space="0" w:color="auto"/>
+        <w:insideV w:val="single" w:sz="4" w:space="0" w:color="auto"/>
+      </w:tblBorders>
+    </w:tblPr>
+  </w:style>
 </w:styles>
 </file>
 

</xml_diff>